<commit_message>
Enhanced draft for SysSpec
</commit_message>
<xml_diff>
--- a/00_Dokumentation/DRAFT - SysSpec nach Vorlage.docx
+++ b/00_Dokumentation/DRAFT - SysSpec nach Vorlage.docx
@@ -5,8 +5,12 @@
     <w:p>
       <w:pPr>
         <w:sectPr>
-          <w:headerReference w:type="default" r:id="rId9"/>
-          <w:footerReference w:type="default" r:id="rId10"/>
+          <w:headerReference w:type="even" r:id="rId9"/>
+          <w:headerReference w:type="default" r:id="rId10"/>
+          <w:footerReference w:type="even" r:id="rId11"/>
+          <w:footerReference w:type="default" r:id="rId12"/>
+          <w:headerReference w:type="first" r:id="rId13"/>
+          <w:footerReference w:type="first" r:id="rId14"/>
           <w:type w:val="continuous"/>
           <w:pgSz w:w="11906" w:h="16838" w:code="9"/>
           <w:pgMar w:top="2296" w:right="1202" w:bottom="1633" w:left="1899" w:header="567" w:footer="567" w:gutter="0"/>
@@ -14,8 +18,6 @@
           <w:docGrid w:linePitch="360"/>
         </w:sectPr>
       </w:pPr>
-      <w:bookmarkStart w:id="1" w:name="_GoBack"/>
-      <w:bookmarkEnd w:id="1"/>
     </w:p>
     <w:p>
       <w:pPr>
@@ -1358,7 +1360,7 @@
     <w:p>
       <w:pPr>
         <w:sectPr>
-          <w:headerReference w:type="default" r:id="rId11"/>
+          <w:headerReference w:type="default" r:id="rId15"/>
           <w:type w:val="continuous"/>
           <w:pgSz w:w="11906" w:h="16838"/>
           <w:pgMar w:top="1417" w:right="1106" w:bottom="1134" w:left="1417" w:header="708" w:footer="708" w:gutter="0"/>
@@ -1375,71 +1377,52 @@
           <w:numId w:val="11"/>
         </w:numPr>
       </w:pPr>
-      <w:bookmarkStart w:id="2" w:name="_Toc362016966"/>
-      <w:r>
+      <w:bookmarkStart w:id="1" w:name="_Toc362016966"/>
+      <w:r>
+        <w:lastRenderedPageBreak/>
         <w:t>Systemübersicht</w:t>
       </w:r>
-      <w:bookmarkEnd w:id="2"/>
+      <w:bookmarkEnd w:id="1"/>
     </w:p>
-    <w:p/>
     <w:p>
-      <w:pPr>
-        <w:rPr>
-          <w:i/>
-          <w:color w:val="0000FF"/>
-        </w:rPr>
-      </w:pPr>
-      <w:r>
-        <w:rPr>
-          <w:i/>
-          <w:color w:val="0000FF"/>
-        </w:rPr>
-        <w:t xml:space="preserve">Übersicht </w:t>
-      </w:r>
-      <w:r>
-        <w:rPr>
-          <w:i/>
-          <w:color w:val="0000FF"/>
-        </w:rPr>
-        <w:t xml:space="preserve">Problemstellung </w:t>
-      </w:r>
-      <w:r>
-        <w:rPr>
-          <w:i/>
-          <w:color w:val="0000FF"/>
-        </w:rPr>
-        <w:t>und gewählte</w:t>
-      </w:r>
-      <w:r>
-        <w:rPr>
-          <w:i/>
-          <w:color w:val="0000FF"/>
-        </w:rPr>
-        <w:t>r</w:t>
-      </w:r>
-      <w:r>
-        <w:rPr>
-          <w:i/>
-          <w:color w:val="0000FF"/>
-        </w:rPr>
-        <w:t xml:space="preserve"> Lösungsansatz</w:t>
-      </w:r>
-      <w:r>
-        <w:rPr>
-          <w:i/>
-          <w:color w:val="0000FF"/>
-        </w:rPr>
-        <w:t xml:space="preserve"> mit </w:t>
-      </w:r>
-      <w:r>
-        <w:rPr>
-          <w:i/>
-          <w:color w:val="0000FF"/>
-        </w:rPr>
-        <w:t>Begründung</w:t>
+      <w:r>
+        <w:drawing>
+          <wp:inline distT="0" distB="0" distL="0" distR="0" wp14:anchorId="353BF0EE" wp14:editId="3C25FE15">
+            <wp:extent cx="5591175" cy="4362450"/>
+            <wp:effectExtent l="0" t="0" r="9525" b="0"/>
+            <wp:docPr id="4" name="Grafik 4"/>
+            <wp:cNvGraphicFramePr>
+              <a:graphicFrameLocks xmlns:a="http://schemas.openxmlformats.org/drawingml/2006/main" noChangeAspect="1"/>
+            </wp:cNvGraphicFramePr>
+            <a:graphic xmlns:a="http://schemas.openxmlformats.org/drawingml/2006/main">
+              <a:graphicData uri="http://schemas.openxmlformats.org/drawingml/2006/picture">
+                <pic:pic xmlns:pic="http://schemas.openxmlformats.org/drawingml/2006/picture">
+                  <pic:nvPicPr>
+                    <pic:cNvPr id="1" name=""/>
+                    <pic:cNvPicPr/>
+                  </pic:nvPicPr>
+                  <pic:blipFill>
+                    <a:blip r:embed="rId16"/>
+                    <a:stretch>
+                      <a:fillRect/>
+                    </a:stretch>
+                  </pic:blipFill>
+                  <pic:spPr>
+                    <a:xfrm>
+                      <a:off x="0" y="0"/>
+                      <a:ext cx="5591175" cy="4362450"/>
+                    </a:xfrm>
+                    <a:prstGeom prst="rect">
+                      <a:avLst/>
+                    </a:prstGeom>
+                  </pic:spPr>
+                </pic:pic>
+              </a:graphicData>
+            </a:graphic>
+          </wp:inline>
+        </w:drawing>
       </w:r>
     </w:p>
-    <w:p/>
     <w:p>
       <w:pPr>
         <w:pStyle w:val="Formatvorlageberschrift1Verdana11pt"/>
@@ -1451,12 +1434,12 @@
       <w:r>
         <w:br w:type="page"/>
       </w:r>
-      <w:bookmarkStart w:id="3" w:name="_Toc362016967"/>
+      <w:bookmarkStart w:id="2" w:name="_Toc362016967"/>
       <w:r>
         <w:lastRenderedPageBreak/>
         <w:t>Architektur und Designentscheide</w:t>
       </w:r>
-      <w:bookmarkEnd w:id="3"/>
+      <w:bookmarkEnd w:id="2"/>
     </w:p>
     <w:p/>
     <w:p>
@@ -1470,14 +1453,14 @@
           <w:szCs w:val="22"/>
         </w:rPr>
       </w:pPr>
-      <w:bookmarkStart w:id="4" w:name="_Toc362016968"/>
+      <w:bookmarkStart w:id="3" w:name="_Toc362016968"/>
       <w:r>
         <w:rPr>
           <w:rFonts w:ascii="Tahoma" w:hAnsi="Tahoma" w:cs="Tahoma"/>
         </w:rPr>
         <w:t>Modell(e) und Sichten</w:t>
       </w:r>
-      <w:bookmarkEnd w:id="4"/>
+      <w:bookmarkEnd w:id="3"/>
       <w:r>
         <w:rPr>
           <w:rFonts w:ascii="Tahoma" w:hAnsi="Tahoma" w:cs="Tahoma"/>
@@ -1509,14 +1492,14 @@
           <w:szCs w:val="22"/>
         </w:rPr>
       </w:pPr>
-      <w:bookmarkStart w:id="5" w:name="_Toc362016969"/>
+      <w:bookmarkStart w:id="4" w:name="_Toc362016969"/>
       <w:r>
         <w:rPr>
           <w:rFonts w:ascii="Tahoma" w:hAnsi="Tahoma" w:cs="Tahoma"/>
         </w:rPr>
         <w:t>Daten (Mengengerüst &amp; Strukturen)</w:t>
       </w:r>
-      <w:bookmarkEnd w:id="5"/>
+      <w:bookmarkEnd w:id="4"/>
       <w:r>
         <w:rPr>
           <w:rFonts w:ascii="Tahoma" w:hAnsi="Tahoma" w:cs="Tahoma"/>
@@ -1548,14 +1531,14 @@
           <w:szCs w:val="22"/>
         </w:rPr>
       </w:pPr>
-      <w:bookmarkStart w:id="6" w:name="_Toc362016970"/>
+      <w:bookmarkStart w:id="5" w:name="_Toc362016970"/>
       <w:r>
         <w:rPr>
           <w:rFonts w:ascii="Tahoma" w:hAnsi="Tahoma" w:cs="Tahoma"/>
         </w:rPr>
         <w:t>Entwurfsentscheide</w:t>
       </w:r>
-      <w:bookmarkEnd w:id="6"/>
+      <w:bookmarkEnd w:id="5"/>
     </w:p>
     <w:p>
       <w:r>
@@ -1585,11 +1568,11 @@
         <w:lastRenderedPageBreak/>
         <w:t xml:space="preserve"> </w:t>
       </w:r>
-      <w:bookmarkStart w:id="7" w:name="_Toc362016971"/>
+      <w:bookmarkStart w:id="6" w:name="_Toc362016971"/>
       <w:r>
         <w:t>Schnittstellen</w:t>
       </w:r>
-      <w:bookmarkEnd w:id="7"/>
+      <w:bookmarkEnd w:id="6"/>
     </w:p>
     <w:p/>
     <w:p>
@@ -1603,14 +1586,14 @@
           <w:szCs w:val="22"/>
         </w:rPr>
       </w:pPr>
-      <w:bookmarkStart w:id="8" w:name="_Toc362016972"/>
+      <w:bookmarkStart w:id="7" w:name="_Toc362016972"/>
       <w:r>
         <w:rPr>
           <w:rFonts w:ascii="Tahoma" w:hAnsi="Tahoma" w:cs="Tahoma"/>
         </w:rPr>
         <w:t>Externe Schnittstellen</w:t>
       </w:r>
-      <w:bookmarkEnd w:id="8"/>
+      <w:bookmarkEnd w:id="7"/>
     </w:p>
     <w:p>
       <w:r>
@@ -1636,14 +1619,14 @@
           <w:szCs w:val="22"/>
         </w:rPr>
       </w:pPr>
-      <w:bookmarkStart w:id="9" w:name="_Toc362016973"/>
+      <w:bookmarkStart w:id="8" w:name="_Toc362016973"/>
       <w:r>
         <w:rPr>
           <w:rFonts w:ascii="Tahoma" w:hAnsi="Tahoma" w:cs="Tahoma"/>
         </w:rPr>
         <w:t>wichtige interne Schnittstellen</w:t>
       </w:r>
-      <w:bookmarkEnd w:id="9"/>
+      <w:bookmarkEnd w:id="8"/>
       <w:r>
         <w:rPr>
           <w:rFonts w:ascii="Tahoma" w:hAnsi="Tahoma" w:cs="Tahoma"/>
@@ -1675,14 +1658,14 @@
           <w:szCs w:val="22"/>
         </w:rPr>
       </w:pPr>
-      <w:bookmarkStart w:id="10" w:name="_Toc362016974"/>
+      <w:bookmarkStart w:id="9" w:name="_Toc362016974"/>
       <w:r>
         <w:rPr>
           <w:rFonts w:ascii="Tahoma" w:hAnsi="Tahoma" w:cs="Tahoma"/>
         </w:rPr>
         <w:t>Benutzerschnittstellen</w:t>
       </w:r>
-      <w:bookmarkEnd w:id="10"/>
+      <w:bookmarkEnd w:id="9"/>
     </w:p>
     <w:p>
       <w:r>
@@ -2307,12 +2290,12 @@
       <w:r>
         <w:br w:type="page"/>
       </w:r>
-      <w:bookmarkStart w:id="11" w:name="_Toc362016975"/>
+      <w:bookmarkStart w:id="10" w:name="_Toc362016975"/>
       <w:r>
         <w:lastRenderedPageBreak/>
         <w:t>Environment-Anforderungen</w:t>
       </w:r>
-      <w:bookmarkEnd w:id="11"/>
+      <w:bookmarkEnd w:id="10"/>
     </w:p>
     <w:p/>
     <w:p>
@@ -2884,11 +2867,11 @@
     </w:p>
     <w:p/>
     <w:sectPr>
-      <w:headerReference w:type="default" r:id="rId12"/>
-      <w:footerReference w:type="default" r:id="rId13"/>
+      <w:headerReference w:type="default" r:id="rId17"/>
+      <w:footerReference w:type="default" r:id="rId18"/>
       <w:type w:val="continuous"/>
       <w:pgSz w:w="11906" w:h="16838" w:code="9"/>
-      <w:pgMar w:top="2296" w:right="1202" w:bottom="1633" w:left="1899" w:header="567" w:footer="567" w:gutter="0"/>
+      <w:pgMar w:top="1134" w:right="1202" w:bottom="1633" w:left="1899" w:header="567" w:footer="567" w:gutter="0"/>
       <w:cols w:space="708"/>
       <w:docGrid w:linePitch="360"/>
     </w:sectPr>
@@ -2919,319 +2902,8 @@
 <w:ftr xmlns:wpc="http://schemas.microsoft.com/office/word/2010/wordprocessingCanvas" xmlns:cx="http://schemas.microsoft.com/office/drawing/2014/chartex" xmlns:cx1="http://schemas.microsoft.com/office/drawing/2015/9/8/chartex" xmlns:cx2="http://schemas.microsoft.com/office/drawing/2015/10/21/chartex" xmlns:cx3="http://schemas.microsoft.com/office/drawing/2016/5/9/chartex" xmlns:cx4="http://schemas.microsoft.com/office/drawing/2016/5/10/chartex" xmlns:cx5="http://schemas.microsoft.com/office/drawing/2016/5/11/chartex" xmlns:cx6="http://schemas.microsoft.com/office/drawing/2016/5/12/chartex" xmlns:cx7="http://schemas.microsoft.com/office/drawing/2016/5/13/chartex" xmlns:cx8="http://schemas.microsoft.com/office/drawing/2016/5/14/chartex" xmlns:mc="http://schemas.openxmlformats.org/markup-compatibility/2006" xmlns:aink="http://schemas.microsoft.com/office/drawing/2016/ink" xmlns:am3d="http://schemas.microsoft.com/office/drawing/2017/model3d" xmlns:o="urn:schemas-microsoft-com:office:office" xmlns:r="http://schemas.openxmlformats.org/officeDocument/2006/relationships" xmlns:m="http://schemas.openxmlformats.org/officeDocument/2006/math" xmlns:v="urn:schemas-microsoft-com:vml" xmlns:wp14="http://schemas.microsoft.com/office/word/2010/wordprocessingDrawing" xmlns:wp="http://schemas.openxmlformats.org/drawingml/2006/wordprocessingDrawing" xmlns:w10="urn:schemas-microsoft-com:office:word" xmlns:w="http://schemas.openxmlformats.org/wordprocessingml/2006/main" xmlns:w14="http://schemas.microsoft.com/office/word/2010/wordml" xmlns:w15="http://schemas.microsoft.com/office/word/2012/wordml" xmlns:w16cid="http://schemas.microsoft.com/office/word/2016/wordml/cid" xmlns:w16se="http://schemas.microsoft.com/office/word/2015/wordml/symex" xmlns:wpg="http://schemas.microsoft.com/office/word/2010/wordprocessingGroup" xmlns:wpi="http://schemas.microsoft.com/office/word/2010/wordprocessingInk" xmlns:wne="http://schemas.microsoft.com/office/word/2006/wordml" xmlns:wps="http://schemas.microsoft.com/office/word/2010/wordprocessingShape" mc:Ignorable="w14 w15 w16se w16cid wp14">
   <w:p>
     <w:pPr>
-      <w:pStyle w:val="OutputprofileTitle"/>
-      <w:rPr>
-        <w:noProof/>
-      </w:rPr>
-    </w:pPr>
-    <w:r>
-      <w:rPr>
-        <w:noProof/>
-      </w:rPr>
-      <w:fldChar w:fldCharType="begin"/>
-    </w:r>
-    <w:r>
-      <w:rPr>
-        <w:noProof/>
-      </w:rPr>
-      <w:instrText xml:space="preserve"> DOCPROPERTY "Outputprofile.InternalPath"\*CHARFORMAT \&lt;OawJumpToField value=0/&gt;</w:instrText>
-    </w:r>
-    <w:r>
-      <w:rPr>
-        <w:noProof/>
-      </w:rPr>
-      <w:fldChar w:fldCharType="end"/>
-    </w:r>
-    <w:r>
-      <w:rPr>
-        <w:noProof/>
-      </w:rPr>
-      <w:fldChar w:fldCharType="begin"/>
-    </w:r>
-    <w:r>
-      <w:rPr>
-        <w:noProof/>
-      </w:rPr>
-      <w:instrText xml:space="preserve"> DOCPROPERTY "Outputprofile.DraftPathTime"\*CHARFORMAT \OawJumpToField value=0/&gt;</w:instrText>
-    </w:r>
-    <w:r>
-      <w:rPr>
-        <w:noProof/>
-      </w:rPr>
-      <w:fldChar w:fldCharType="end"/>
-    </w:r>
-  </w:p>
-  <w:p>
-    <w:pPr>
-      <w:pStyle w:val="OutputprofileText"/>
-      <w:rPr>
-        <w:noProof/>
-      </w:rPr>
-    </w:pPr>
-    <w:r>
-      <w:rPr>
-        <w:noProof/>
-      </w:rPr>
-      <w:fldChar w:fldCharType="begin"/>
-    </w:r>
-    <w:r>
-      <w:rPr>
-        <w:noProof/>
-      </w:rPr>
-      <w:instrText xml:space="preserve"> IF </w:instrText>
-    </w:r>
-    <w:r>
-      <w:rPr>
-        <w:noProof/>
-      </w:rPr>
-      <w:fldChar w:fldCharType="begin"/>
-    </w:r>
-    <w:r>
-      <w:rPr>
-        <w:noProof/>
-      </w:rPr>
-      <w:instrText xml:space="preserve"> DOCPROPERTY "Outputprofile.InternalPath"\*CHARFORMAT </w:instrText>
-    </w:r>
-    <w:r>
-      <w:rPr>
-        <w:noProof/>
-      </w:rPr>
-      <w:fldChar w:fldCharType="end"/>
-    </w:r>
-    <w:r>
-      <w:rPr>
-        <w:noProof/>
-      </w:rPr>
-      <w:instrText>="" "" "</w:instrText>
-    </w:r>
-    <w:r>
-      <w:rPr>
-        <w:noProof/>
-      </w:rPr>
-      <w:fldChar w:fldCharType="begin"/>
-    </w:r>
-    <w:r>
-      <w:rPr>
-        <w:noProof/>
-      </w:rPr>
-      <w:instrText xml:space="preserve"> PRINTDATE  \@ "dd.MM.yyyy"  \* MERGEFORMAT </w:instrText>
-    </w:r>
-    <w:r>
-      <w:rPr>
-        <w:noProof/>
-      </w:rPr>
-      <w:fldChar w:fldCharType="separate"/>
-    </w:r>
-    <w:r>
-      <w:rPr>
-        <w:noProof/>
-      </w:rPr>
-      <w:instrText>23.08.2007</w:instrText>
-    </w:r>
-    <w:r>
-      <w:rPr>
-        <w:noProof/>
-      </w:rPr>
-      <w:fldChar w:fldCharType="end"/>
-    </w:r>
-    <w:r>
-      <w:rPr>
-        <w:noProof/>
-      </w:rPr>
-      <w:instrText xml:space="preserve"> - </w:instrText>
-    </w:r>
-    <w:r>
-      <w:rPr>
-        <w:noProof/>
-      </w:rPr>
-      <w:fldChar w:fldCharType="begin"/>
-    </w:r>
-    <w:r>
-      <w:rPr>
-        <w:noProof/>
-      </w:rPr>
-      <w:instrText xml:space="preserve"> FILENAME  \* MERGEFORMAT </w:instrText>
-    </w:r>
-    <w:r>
-      <w:rPr>
-        <w:noProof/>
-      </w:rPr>
-      <w:fldChar w:fldCharType="separate"/>
-    </w:r>
-    <w:r>
-      <w:rPr>
-        <w:noProof/>
-      </w:rPr>
-      <w:instrText>Templ.dot</w:instrText>
-    </w:r>
-    <w:r>
-      <w:rPr>
-        <w:noProof/>
-      </w:rPr>
-      <w:fldChar w:fldCharType="end"/>
-    </w:r>
-    <w:r>
-      <w:rPr>
-        <w:noProof/>
-      </w:rPr>
-      <w:instrText xml:space="preserve">" \* MERGEFORMAT </w:instrText>
-    </w:r>
-    <w:r>
-      <w:rPr>
-        <w:noProof/>
-      </w:rPr>
-      <w:fldChar w:fldCharType="end"/>
-    </w:r>
-    <w:r>
-      <w:rPr>
-        <w:noProof/>
-      </w:rPr>
-      <w:fldChar w:fldCharType="begin"/>
-    </w:r>
-    <w:r>
-      <w:rPr>
-        <w:noProof/>
-      </w:rPr>
-      <w:instrText xml:space="preserve"> IF </w:instrText>
-    </w:r>
-    <w:r>
-      <w:rPr>
-        <w:noProof/>
-      </w:rPr>
-      <w:fldChar w:fldCharType="begin"/>
-    </w:r>
-    <w:r>
-      <w:rPr>
-        <w:noProof/>
-      </w:rPr>
-      <w:instrText xml:space="preserve"> DOCPROPERTY "Outputprofile.DraftPathTime"\*CHARFORMAT </w:instrText>
-    </w:r>
-    <w:r>
-      <w:rPr>
-        <w:noProof/>
-      </w:rPr>
-      <w:fldChar w:fldCharType="end"/>
-    </w:r>
-    <w:r>
-      <w:rPr>
-        <w:noProof/>
-      </w:rPr>
-      <w:instrText>="" "" "</w:instrText>
-    </w:r>
-    <w:r>
-      <w:rPr>
-        <w:noProof/>
-      </w:rPr>
-      <w:fldChar w:fldCharType="begin"/>
-    </w:r>
-    <w:r>
-      <w:rPr>
-        <w:noProof/>
-      </w:rPr>
-      <w:instrText xml:space="preserve"> PRINTDATE  \@ "dd.MM.yyyy"  \* MERGEFORMAT </w:instrText>
-    </w:r>
-    <w:r>
-      <w:rPr>
-        <w:noProof/>
-      </w:rPr>
-      <w:fldChar w:fldCharType="separate"/>
-    </w:r>
-    <w:r>
-      <w:rPr>
-        <w:noProof/>
-      </w:rPr>
-      <w:instrText>23.08.2007</w:instrText>
-    </w:r>
-    <w:r>
-      <w:rPr>
-        <w:noProof/>
-      </w:rPr>
-      <w:fldChar w:fldCharType="end"/>
-    </w:r>
-    <w:r>
-      <w:rPr>
-        <w:noProof/>
-      </w:rPr>
-      <w:instrText xml:space="preserve">, </w:instrText>
-    </w:r>
-    <w:r>
-      <w:rPr>
-        <w:noProof/>
-      </w:rPr>
-      <w:fldChar w:fldCharType="begin"/>
-    </w:r>
-    <w:r>
-      <w:rPr>
-        <w:noProof/>
-      </w:rPr>
-      <w:instrText xml:space="preserve"> PRINTDATE  \@ "HH:mm:ss"  \*MERGEFORMAT </w:instrText>
-    </w:r>
-    <w:r>
-      <w:rPr>
-        <w:noProof/>
-      </w:rPr>
-      <w:fldChar w:fldCharType="separate"/>
-    </w:r>
-    <w:r>
-      <w:rPr>
-        <w:noProof/>
-      </w:rPr>
-      <w:instrText>09:57:00</w:instrText>
-    </w:r>
-    <w:r>
-      <w:rPr>
-        <w:noProof/>
-      </w:rPr>
-      <w:fldChar w:fldCharType="end"/>
-    </w:r>
-    <w:r>
-      <w:rPr>
-        <w:noProof/>
-      </w:rPr>
-      <w:instrText xml:space="preserve"> - </w:instrText>
-    </w:r>
-    <w:r>
-      <w:rPr>
-        <w:noProof/>
-      </w:rPr>
-      <w:fldChar w:fldCharType="begin"/>
-    </w:r>
-    <w:r>
-      <w:rPr>
-        <w:noProof/>
-      </w:rPr>
-      <w:instrText xml:space="preserve"> FILENAME  \* MERGEFORMAT </w:instrText>
-    </w:r>
-    <w:r>
-      <w:rPr>
-        <w:noProof/>
-      </w:rPr>
-      <w:fldChar w:fldCharType="separate"/>
-    </w:r>
-    <w:r>
-      <w:rPr>
-        <w:noProof/>
-      </w:rPr>
-      <w:instrText>Templ.dot</w:instrText>
-    </w:r>
-    <w:r>
-      <w:rPr>
-        <w:noProof/>
-      </w:rPr>
-      <w:fldChar w:fldCharType="end"/>
-    </w:r>
-    <w:r>
-      <w:rPr>
-        <w:noProof/>
-      </w:rPr>
-      <w:instrText xml:space="preserve">" \* MERGEFORMAT </w:instrText>
-    </w:r>
-    <w:r>
-      <w:rPr>
-        <w:noProof/>
-      </w:rPr>
-      <w:fldChar w:fldCharType="end"/>
-    </w:r>
+      <w:pStyle w:val="Fuzeile"/>
+    </w:pPr>
   </w:p>
 </w:ftr>
 </file>
@@ -3240,6 +2912,337 @@
 <w:ftr xmlns:wpc="http://schemas.microsoft.com/office/word/2010/wordprocessingCanvas" xmlns:cx="http://schemas.microsoft.com/office/drawing/2014/chartex" xmlns:cx1="http://schemas.microsoft.com/office/drawing/2015/9/8/chartex" xmlns:cx2="http://schemas.microsoft.com/office/drawing/2015/10/21/chartex" xmlns:cx3="http://schemas.microsoft.com/office/drawing/2016/5/9/chartex" xmlns:cx4="http://schemas.microsoft.com/office/drawing/2016/5/10/chartex" xmlns:cx5="http://schemas.microsoft.com/office/drawing/2016/5/11/chartex" xmlns:cx6="http://schemas.microsoft.com/office/drawing/2016/5/12/chartex" xmlns:cx7="http://schemas.microsoft.com/office/drawing/2016/5/13/chartex" xmlns:cx8="http://schemas.microsoft.com/office/drawing/2016/5/14/chartex" xmlns:mc="http://schemas.openxmlformats.org/markup-compatibility/2006" xmlns:aink="http://schemas.microsoft.com/office/drawing/2016/ink" xmlns:am3d="http://schemas.microsoft.com/office/drawing/2017/model3d" xmlns:o="urn:schemas-microsoft-com:office:office" xmlns:r="http://schemas.openxmlformats.org/officeDocument/2006/relationships" xmlns:m="http://schemas.openxmlformats.org/officeDocument/2006/math" xmlns:v="urn:schemas-microsoft-com:vml" xmlns:wp14="http://schemas.microsoft.com/office/word/2010/wordprocessingDrawing" xmlns:wp="http://schemas.openxmlformats.org/drawingml/2006/wordprocessingDrawing" xmlns:w10="urn:schemas-microsoft-com:office:word" xmlns:w="http://schemas.openxmlformats.org/wordprocessingml/2006/main" xmlns:w14="http://schemas.microsoft.com/office/word/2010/wordml" xmlns:w15="http://schemas.microsoft.com/office/word/2012/wordml" xmlns:w16cid="http://schemas.microsoft.com/office/word/2016/wordml/cid" xmlns:w16se="http://schemas.microsoft.com/office/word/2015/wordml/symex" xmlns:wpg="http://schemas.microsoft.com/office/word/2010/wordprocessingGroup" xmlns:wpi="http://schemas.microsoft.com/office/word/2010/wordprocessingInk" xmlns:wne="http://schemas.microsoft.com/office/word/2006/wordml" xmlns:wps="http://schemas.microsoft.com/office/word/2010/wordprocessingShape" mc:Ignorable="w14 w15 w16se w16cid wp14">
   <w:p>
     <w:pPr>
+      <w:pStyle w:val="OutputprofileTitle"/>
+      <w:rPr>
+        <w:noProof/>
+      </w:rPr>
+    </w:pPr>
+    <w:r>
+      <w:rPr>
+        <w:noProof/>
+      </w:rPr>
+      <w:fldChar w:fldCharType="begin"/>
+    </w:r>
+    <w:r>
+      <w:rPr>
+        <w:noProof/>
+      </w:rPr>
+      <w:instrText xml:space="preserve"> DOCPROPERTY "Outputprofile.InternalPath"\*CHARFORMAT \&lt;OawJumpToField value=0/&gt;</w:instrText>
+    </w:r>
+    <w:r>
+      <w:rPr>
+        <w:noProof/>
+      </w:rPr>
+      <w:fldChar w:fldCharType="end"/>
+    </w:r>
+    <w:r>
+      <w:rPr>
+        <w:noProof/>
+      </w:rPr>
+      <w:fldChar w:fldCharType="begin"/>
+    </w:r>
+    <w:r>
+      <w:rPr>
+        <w:noProof/>
+      </w:rPr>
+      <w:instrText xml:space="preserve"> DOCPROPERTY "Outputprofile.DraftPathTime"\*CHARFORMAT \OawJumpToField value=0/&gt;</w:instrText>
+    </w:r>
+    <w:r>
+      <w:rPr>
+        <w:noProof/>
+      </w:rPr>
+      <w:fldChar w:fldCharType="end"/>
+    </w:r>
+  </w:p>
+  <w:p>
+    <w:pPr>
+      <w:pStyle w:val="OutputprofileText"/>
+      <w:rPr>
+        <w:noProof/>
+      </w:rPr>
+    </w:pPr>
+    <w:r>
+      <w:rPr>
+        <w:noProof/>
+      </w:rPr>
+      <w:fldChar w:fldCharType="begin"/>
+    </w:r>
+    <w:r>
+      <w:rPr>
+        <w:noProof/>
+      </w:rPr>
+      <w:instrText xml:space="preserve"> IF </w:instrText>
+    </w:r>
+    <w:r>
+      <w:rPr>
+        <w:noProof/>
+      </w:rPr>
+      <w:fldChar w:fldCharType="begin"/>
+    </w:r>
+    <w:r>
+      <w:rPr>
+        <w:noProof/>
+      </w:rPr>
+      <w:instrText xml:space="preserve"> DOCPROPERTY "Outputprofile.InternalPath"\*CHARFORMAT </w:instrText>
+    </w:r>
+    <w:r>
+      <w:rPr>
+        <w:noProof/>
+      </w:rPr>
+      <w:fldChar w:fldCharType="end"/>
+    </w:r>
+    <w:r>
+      <w:rPr>
+        <w:noProof/>
+      </w:rPr>
+      <w:instrText>="" "" "</w:instrText>
+    </w:r>
+    <w:r>
+      <w:rPr>
+        <w:noProof/>
+      </w:rPr>
+      <w:fldChar w:fldCharType="begin"/>
+    </w:r>
+    <w:r>
+      <w:rPr>
+        <w:noProof/>
+      </w:rPr>
+      <w:instrText xml:space="preserve"> PRINTDATE  \@ "dd.MM.yyyy"  \* MERGEFORMAT </w:instrText>
+    </w:r>
+    <w:r>
+      <w:rPr>
+        <w:noProof/>
+      </w:rPr>
+      <w:fldChar w:fldCharType="separate"/>
+    </w:r>
+    <w:r>
+      <w:rPr>
+        <w:noProof/>
+      </w:rPr>
+      <w:instrText>23.08.2007</w:instrText>
+    </w:r>
+    <w:r>
+      <w:rPr>
+        <w:noProof/>
+      </w:rPr>
+      <w:fldChar w:fldCharType="end"/>
+    </w:r>
+    <w:r>
+      <w:rPr>
+        <w:noProof/>
+      </w:rPr>
+      <w:instrText xml:space="preserve"> - </w:instrText>
+    </w:r>
+    <w:r>
+      <w:rPr>
+        <w:noProof/>
+      </w:rPr>
+      <w:fldChar w:fldCharType="begin"/>
+    </w:r>
+    <w:r>
+      <w:rPr>
+        <w:noProof/>
+      </w:rPr>
+      <w:instrText xml:space="preserve"> FILENAME  \* MERGEFORMAT </w:instrText>
+    </w:r>
+    <w:r>
+      <w:rPr>
+        <w:noProof/>
+      </w:rPr>
+      <w:fldChar w:fldCharType="separate"/>
+    </w:r>
+    <w:r>
+      <w:rPr>
+        <w:noProof/>
+      </w:rPr>
+      <w:instrText>Templ.dot</w:instrText>
+    </w:r>
+    <w:r>
+      <w:rPr>
+        <w:noProof/>
+      </w:rPr>
+      <w:fldChar w:fldCharType="end"/>
+    </w:r>
+    <w:r>
+      <w:rPr>
+        <w:noProof/>
+      </w:rPr>
+      <w:instrText xml:space="preserve">" \* MERGEFORMAT </w:instrText>
+    </w:r>
+    <w:r>
+      <w:rPr>
+        <w:noProof/>
+      </w:rPr>
+      <w:fldChar w:fldCharType="end"/>
+    </w:r>
+    <w:r>
+      <w:rPr>
+        <w:noProof/>
+      </w:rPr>
+      <w:fldChar w:fldCharType="begin"/>
+    </w:r>
+    <w:r>
+      <w:rPr>
+        <w:noProof/>
+      </w:rPr>
+      <w:instrText xml:space="preserve"> IF </w:instrText>
+    </w:r>
+    <w:r>
+      <w:rPr>
+        <w:noProof/>
+      </w:rPr>
+      <w:fldChar w:fldCharType="begin"/>
+    </w:r>
+    <w:r>
+      <w:rPr>
+        <w:noProof/>
+      </w:rPr>
+      <w:instrText xml:space="preserve"> DOCPROPERTY "Outputprofile.DraftPathTime"\*CHARFORMAT </w:instrText>
+    </w:r>
+    <w:r>
+      <w:rPr>
+        <w:noProof/>
+      </w:rPr>
+      <w:fldChar w:fldCharType="end"/>
+    </w:r>
+    <w:r>
+      <w:rPr>
+        <w:noProof/>
+      </w:rPr>
+      <w:instrText>="" "" "</w:instrText>
+    </w:r>
+    <w:r>
+      <w:rPr>
+        <w:noProof/>
+      </w:rPr>
+      <w:fldChar w:fldCharType="begin"/>
+    </w:r>
+    <w:r>
+      <w:rPr>
+        <w:noProof/>
+      </w:rPr>
+      <w:instrText xml:space="preserve"> PRINTDATE  \@ "dd.MM.yyyy"  \* MERGEFORMAT </w:instrText>
+    </w:r>
+    <w:r>
+      <w:rPr>
+        <w:noProof/>
+      </w:rPr>
+      <w:fldChar w:fldCharType="separate"/>
+    </w:r>
+    <w:r>
+      <w:rPr>
+        <w:noProof/>
+      </w:rPr>
+      <w:instrText>23.08.2007</w:instrText>
+    </w:r>
+    <w:r>
+      <w:rPr>
+        <w:noProof/>
+      </w:rPr>
+      <w:fldChar w:fldCharType="end"/>
+    </w:r>
+    <w:r>
+      <w:rPr>
+        <w:noProof/>
+      </w:rPr>
+      <w:instrText xml:space="preserve">, </w:instrText>
+    </w:r>
+    <w:r>
+      <w:rPr>
+        <w:noProof/>
+      </w:rPr>
+      <w:fldChar w:fldCharType="begin"/>
+    </w:r>
+    <w:r>
+      <w:rPr>
+        <w:noProof/>
+      </w:rPr>
+      <w:instrText xml:space="preserve"> PRINTDATE  \@ "HH:mm:ss"  \*MERGEFORMAT </w:instrText>
+    </w:r>
+    <w:r>
+      <w:rPr>
+        <w:noProof/>
+      </w:rPr>
+      <w:fldChar w:fldCharType="separate"/>
+    </w:r>
+    <w:r>
+      <w:rPr>
+        <w:noProof/>
+      </w:rPr>
+      <w:instrText>09:57:00</w:instrText>
+    </w:r>
+    <w:r>
+      <w:rPr>
+        <w:noProof/>
+      </w:rPr>
+      <w:fldChar w:fldCharType="end"/>
+    </w:r>
+    <w:r>
+      <w:rPr>
+        <w:noProof/>
+      </w:rPr>
+      <w:instrText xml:space="preserve"> - </w:instrText>
+    </w:r>
+    <w:r>
+      <w:rPr>
+        <w:noProof/>
+      </w:rPr>
+      <w:fldChar w:fldCharType="begin"/>
+    </w:r>
+    <w:r>
+      <w:rPr>
+        <w:noProof/>
+      </w:rPr>
+      <w:instrText xml:space="preserve"> FILENAME  \* MERGEFORMAT </w:instrText>
+    </w:r>
+    <w:r>
+      <w:rPr>
+        <w:noProof/>
+      </w:rPr>
+      <w:fldChar w:fldCharType="separate"/>
+    </w:r>
+    <w:r>
+      <w:rPr>
+        <w:noProof/>
+      </w:rPr>
+      <w:instrText>Templ.dot</w:instrText>
+    </w:r>
+    <w:r>
+      <w:rPr>
+        <w:noProof/>
+      </w:rPr>
+      <w:fldChar w:fldCharType="end"/>
+    </w:r>
+    <w:r>
+      <w:rPr>
+        <w:noProof/>
+      </w:rPr>
+      <w:instrText xml:space="preserve">" \* MERGEFORMAT </w:instrText>
+    </w:r>
+    <w:r>
+      <w:rPr>
+        <w:noProof/>
+      </w:rPr>
+      <w:fldChar w:fldCharType="end"/>
+    </w:r>
+  </w:p>
+</w:ftr>
+</file>
+
+<file path=word/footer3.xml><?xml version="1.0" encoding="utf-8"?>
+<w:ftr xmlns:wpc="http://schemas.microsoft.com/office/word/2010/wordprocessingCanvas" xmlns:cx="http://schemas.microsoft.com/office/drawing/2014/chartex" xmlns:cx1="http://schemas.microsoft.com/office/drawing/2015/9/8/chartex" xmlns:cx2="http://schemas.microsoft.com/office/drawing/2015/10/21/chartex" xmlns:cx3="http://schemas.microsoft.com/office/drawing/2016/5/9/chartex" xmlns:cx4="http://schemas.microsoft.com/office/drawing/2016/5/10/chartex" xmlns:cx5="http://schemas.microsoft.com/office/drawing/2016/5/11/chartex" xmlns:cx6="http://schemas.microsoft.com/office/drawing/2016/5/12/chartex" xmlns:cx7="http://schemas.microsoft.com/office/drawing/2016/5/13/chartex" xmlns:cx8="http://schemas.microsoft.com/office/drawing/2016/5/14/chartex" xmlns:mc="http://schemas.openxmlformats.org/markup-compatibility/2006" xmlns:aink="http://schemas.microsoft.com/office/drawing/2016/ink" xmlns:am3d="http://schemas.microsoft.com/office/drawing/2017/model3d" xmlns:o="urn:schemas-microsoft-com:office:office" xmlns:r="http://schemas.openxmlformats.org/officeDocument/2006/relationships" xmlns:m="http://schemas.openxmlformats.org/officeDocument/2006/math" xmlns:v="urn:schemas-microsoft-com:vml" xmlns:wp14="http://schemas.microsoft.com/office/word/2010/wordprocessingDrawing" xmlns:wp="http://schemas.openxmlformats.org/drawingml/2006/wordprocessingDrawing" xmlns:w10="urn:schemas-microsoft-com:office:word" xmlns:w="http://schemas.openxmlformats.org/wordprocessingml/2006/main" xmlns:w14="http://schemas.microsoft.com/office/word/2010/wordml" xmlns:w15="http://schemas.microsoft.com/office/word/2012/wordml" xmlns:w16cid="http://schemas.microsoft.com/office/word/2016/wordml/cid" xmlns:w16se="http://schemas.microsoft.com/office/word/2015/wordml/symex" xmlns:wpg="http://schemas.microsoft.com/office/word/2010/wordprocessingGroup" xmlns:wpi="http://schemas.microsoft.com/office/word/2010/wordprocessingInk" xmlns:wne="http://schemas.microsoft.com/office/word/2006/wordml" xmlns:wps="http://schemas.microsoft.com/office/word/2010/wordprocessingShape" mc:Ignorable="w14 w15 w16se w16cid wp14">
+  <w:p>
+    <w:pPr>
+      <w:pStyle w:val="Fuzeile"/>
+    </w:pPr>
+  </w:p>
+</w:ftr>
+</file>
+
+<file path=word/footer4.xml><?xml version="1.0" encoding="utf-8"?>
+<w:ftr xmlns:wpc="http://schemas.microsoft.com/office/word/2010/wordprocessingCanvas" xmlns:cx="http://schemas.microsoft.com/office/drawing/2014/chartex" xmlns:cx1="http://schemas.microsoft.com/office/drawing/2015/9/8/chartex" xmlns:cx2="http://schemas.microsoft.com/office/drawing/2015/10/21/chartex" xmlns:cx3="http://schemas.microsoft.com/office/drawing/2016/5/9/chartex" xmlns:cx4="http://schemas.microsoft.com/office/drawing/2016/5/10/chartex" xmlns:cx5="http://schemas.microsoft.com/office/drawing/2016/5/11/chartex" xmlns:cx6="http://schemas.microsoft.com/office/drawing/2016/5/12/chartex" xmlns:cx7="http://schemas.microsoft.com/office/drawing/2016/5/13/chartex" xmlns:cx8="http://schemas.microsoft.com/office/drawing/2016/5/14/chartex" xmlns:mc="http://schemas.openxmlformats.org/markup-compatibility/2006" xmlns:aink="http://schemas.microsoft.com/office/drawing/2016/ink" xmlns:am3d="http://schemas.microsoft.com/office/drawing/2017/model3d" xmlns:o="urn:schemas-microsoft-com:office:office" xmlns:r="http://schemas.openxmlformats.org/officeDocument/2006/relationships" xmlns:m="http://schemas.openxmlformats.org/officeDocument/2006/math" xmlns:v="urn:schemas-microsoft-com:vml" xmlns:wp14="http://schemas.microsoft.com/office/word/2010/wordprocessingDrawing" xmlns:wp="http://schemas.openxmlformats.org/drawingml/2006/wordprocessingDrawing" xmlns:w10="urn:schemas-microsoft-com:office:word" xmlns:w="http://schemas.openxmlformats.org/wordprocessingml/2006/main" xmlns:w14="http://schemas.microsoft.com/office/word/2010/wordml" xmlns:w15="http://schemas.microsoft.com/office/word/2012/wordml" xmlns:w16cid="http://schemas.microsoft.com/office/word/2016/wordml/cid" xmlns:w16se="http://schemas.microsoft.com/office/word/2015/wordml/symex" xmlns:wpg="http://schemas.microsoft.com/office/word/2010/wordprocessingGroup" xmlns:wpi="http://schemas.microsoft.com/office/word/2010/wordprocessingInk" xmlns:wne="http://schemas.microsoft.com/office/word/2006/wordml" xmlns:wps="http://schemas.microsoft.com/office/word/2010/wordprocessingShape" mc:Ignorable="w14 w15 w16se w16cid wp14">
+  <w:p>
+    <w:pPr>
       <w:pStyle w:val="Fuzeile"/>
       <w:pBdr>
         <w:top w:val="single" w:sz="4" w:space="1" w:color="auto"/>
@@ -3366,7 +3369,7 @@
         <w:szCs w:val="22"/>
         <w:lang w:val="en-US"/>
       </w:rPr>
-      <w:t>4</w:t>
+      <w:t>2</w:t>
     </w:r>
     <w:r>
       <w:rPr>
@@ -3418,7 +3421,7 @@
         <w:szCs w:val="22"/>
         <w:lang w:val="en-US"/>
       </w:rPr>
-      <w:t>4</w:t>
+      <w:t>5</w:t>
     </w:r>
     <w:r>
       <w:rPr>
@@ -3771,6 +3774,16 @@
 </file>
 
 <file path=word/header1.xml><?xml version="1.0" encoding="utf-8"?>
+<w:hdr xmlns:wpc="http://schemas.microsoft.com/office/word/2010/wordprocessingCanvas" xmlns:cx="http://schemas.microsoft.com/office/drawing/2014/chartex" xmlns:cx1="http://schemas.microsoft.com/office/drawing/2015/9/8/chartex" xmlns:cx2="http://schemas.microsoft.com/office/drawing/2015/10/21/chartex" xmlns:cx3="http://schemas.microsoft.com/office/drawing/2016/5/9/chartex" xmlns:cx4="http://schemas.microsoft.com/office/drawing/2016/5/10/chartex" xmlns:cx5="http://schemas.microsoft.com/office/drawing/2016/5/11/chartex" xmlns:cx6="http://schemas.microsoft.com/office/drawing/2016/5/12/chartex" xmlns:cx7="http://schemas.microsoft.com/office/drawing/2016/5/13/chartex" xmlns:cx8="http://schemas.microsoft.com/office/drawing/2016/5/14/chartex" xmlns:mc="http://schemas.openxmlformats.org/markup-compatibility/2006" xmlns:aink="http://schemas.microsoft.com/office/drawing/2016/ink" xmlns:am3d="http://schemas.microsoft.com/office/drawing/2017/model3d" xmlns:o="urn:schemas-microsoft-com:office:office" xmlns:r="http://schemas.openxmlformats.org/officeDocument/2006/relationships" xmlns:m="http://schemas.openxmlformats.org/officeDocument/2006/math" xmlns:v="urn:schemas-microsoft-com:vml" xmlns:wp14="http://schemas.microsoft.com/office/word/2010/wordprocessingDrawing" xmlns:wp="http://schemas.openxmlformats.org/drawingml/2006/wordprocessingDrawing" xmlns:w10="urn:schemas-microsoft-com:office:word" xmlns:w="http://schemas.openxmlformats.org/wordprocessingml/2006/main" xmlns:w14="http://schemas.microsoft.com/office/word/2010/wordml" xmlns:w15="http://schemas.microsoft.com/office/word/2012/wordml" xmlns:w16cid="http://schemas.microsoft.com/office/word/2016/wordml/cid" xmlns:w16se="http://schemas.microsoft.com/office/word/2015/wordml/symex" xmlns:wpg="http://schemas.microsoft.com/office/word/2010/wordprocessingGroup" xmlns:wpi="http://schemas.microsoft.com/office/word/2010/wordprocessingInk" xmlns:wne="http://schemas.microsoft.com/office/word/2006/wordml" xmlns:wps="http://schemas.microsoft.com/office/word/2010/wordprocessingShape" mc:Ignorable="w14 w15 w16se w16cid wp14">
+  <w:p>
+    <w:pPr>
+      <w:pStyle w:val="Kopfzeile"/>
+    </w:pPr>
+  </w:p>
+</w:hdr>
+</file>
+
+<file path=word/header2.xml><?xml version="1.0" encoding="utf-8"?>
 <w:hdr xmlns:wpc="http://schemas.microsoft.com/office/word/2010/wordprocessingCanvas" xmlns:cx="http://schemas.microsoft.com/office/drawing/2014/chartex" xmlns:cx1="http://schemas.microsoft.com/office/drawing/2015/9/8/chartex" xmlns:cx2="http://schemas.microsoft.com/office/drawing/2015/10/21/chartex" xmlns:cx3="http://schemas.microsoft.com/office/drawing/2016/5/9/chartex" xmlns:cx4="http://schemas.microsoft.com/office/drawing/2016/5/10/chartex" xmlns:cx5="http://schemas.microsoft.com/office/drawing/2016/5/11/chartex" xmlns:cx6="http://schemas.microsoft.com/office/drawing/2016/5/12/chartex" xmlns:cx7="http://schemas.microsoft.com/office/drawing/2016/5/13/chartex" xmlns:cx8="http://schemas.microsoft.com/office/drawing/2016/5/14/chartex" xmlns:mc="http://schemas.openxmlformats.org/markup-compatibility/2006" xmlns:aink="http://schemas.microsoft.com/office/drawing/2016/ink" xmlns:am3d="http://schemas.microsoft.com/office/drawing/2017/model3d" xmlns:o="urn:schemas-microsoft-com:office:office" xmlns:r="http://schemas.openxmlformats.org/officeDocument/2006/relationships" xmlns:m="http://schemas.openxmlformats.org/officeDocument/2006/math" xmlns:v="urn:schemas-microsoft-com:vml" xmlns:wp14="http://schemas.microsoft.com/office/word/2010/wordprocessingDrawing" xmlns:wp="http://schemas.openxmlformats.org/drawingml/2006/wordprocessingDrawing" xmlns:w10="urn:schemas-microsoft-com:office:word" xmlns:w="http://schemas.openxmlformats.org/wordprocessingml/2006/main" xmlns:w14="http://schemas.microsoft.com/office/word/2010/wordml" xmlns:w15="http://schemas.microsoft.com/office/word/2012/wordml" xmlns:w16cid="http://schemas.microsoft.com/office/word/2016/wordml/cid" xmlns:w16se="http://schemas.microsoft.com/office/word/2015/wordml/symex" xmlns:wpg="http://schemas.microsoft.com/office/word/2010/wordprocessingGroup" xmlns:wpi="http://schemas.microsoft.com/office/word/2010/wordprocessingInk" xmlns:wne="http://schemas.microsoft.com/office/word/2006/wordml" xmlns:wps="http://schemas.microsoft.com/office/word/2010/wordprocessingShape" mc:Ignorable="w14 w15 w16se w16cid wp14">
   <w:p>
     <w:pPr>
@@ -4107,7 +4120,17 @@
 </w:hdr>
 </file>
 
-<file path=word/header2.xml><?xml version="1.0" encoding="utf-8"?>
+<file path=word/header3.xml><?xml version="1.0" encoding="utf-8"?>
+<w:hdr xmlns:wpc="http://schemas.microsoft.com/office/word/2010/wordprocessingCanvas" xmlns:cx="http://schemas.microsoft.com/office/drawing/2014/chartex" xmlns:cx1="http://schemas.microsoft.com/office/drawing/2015/9/8/chartex" xmlns:cx2="http://schemas.microsoft.com/office/drawing/2015/10/21/chartex" xmlns:cx3="http://schemas.microsoft.com/office/drawing/2016/5/9/chartex" xmlns:cx4="http://schemas.microsoft.com/office/drawing/2016/5/10/chartex" xmlns:cx5="http://schemas.microsoft.com/office/drawing/2016/5/11/chartex" xmlns:cx6="http://schemas.microsoft.com/office/drawing/2016/5/12/chartex" xmlns:cx7="http://schemas.microsoft.com/office/drawing/2016/5/13/chartex" xmlns:cx8="http://schemas.microsoft.com/office/drawing/2016/5/14/chartex" xmlns:mc="http://schemas.openxmlformats.org/markup-compatibility/2006" xmlns:aink="http://schemas.microsoft.com/office/drawing/2016/ink" xmlns:am3d="http://schemas.microsoft.com/office/drawing/2017/model3d" xmlns:o="urn:schemas-microsoft-com:office:office" xmlns:r="http://schemas.openxmlformats.org/officeDocument/2006/relationships" xmlns:m="http://schemas.openxmlformats.org/officeDocument/2006/math" xmlns:v="urn:schemas-microsoft-com:vml" xmlns:wp14="http://schemas.microsoft.com/office/word/2010/wordprocessingDrawing" xmlns:wp="http://schemas.openxmlformats.org/drawingml/2006/wordprocessingDrawing" xmlns:w10="urn:schemas-microsoft-com:office:word" xmlns:w="http://schemas.openxmlformats.org/wordprocessingml/2006/main" xmlns:w14="http://schemas.microsoft.com/office/word/2010/wordml" xmlns:w15="http://schemas.microsoft.com/office/word/2012/wordml" xmlns:w16cid="http://schemas.microsoft.com/office/word/2016/wordml/cid" xmlns:w16se="http://schemas.microsoft.com/office/word/2015/wordml/symex" xmlns:wpg="http://schemas.microsoft.com/office/word/2010/wordprocessingGroup" xmlns:wpi="http://schemas.microsoft.com/office/word/2010/wordprocessingInk" xmlns:wne="http://schemas.microsoft.com/office/word/2006/wordml" xmlns:wps="http://schemas.microsoft.com/office/word/2010/wordprocessingShape" mc:Ignorable="w14 w15 w16se w16cid wp14">
+  <w:p>
+    <w:pPr>
+      <w:pStyle w:val="Kopfzeile"/>
+    </w:pPr>
+  </w:p>
+</w:hdr>
+</file>
+
+<file path=word/header4.xml><?xml version="1.0" encoding="utf-8"?>
 <w:hdr xmlns:wpc="http://schemas.microsoft.com/office/word/2010/wordprocessingCanvas" xmlns:cx="http://schemas.microsoft.com/office/drawing/2014/chartex" xmlns:cx1="http://schemas.microsoft.com/office/drawing/2015/9/8/chartex" xmlns:cx2="http://schemas.microsoft.com/office/drawing/2015/10/21/chartex" xmlns:cx3="http://schemas.microsoft.com/office/drawing/2016/5/9/chartex" xmlns:cx4="http://schemas.microsoft.com/office/drawing/2016/5/10/chartex" xmlns:cx5="http://schemas.microsoft.com/office/drawing/2016/5/11/chartex" xmlns:cx6="http://schemas.microsoft.com/office/drawing/2016/5/12/chartex" xmlns:cx7="http://schemas.microsoft.com/office/drawing/2016/5/13/chartex" xmlns:cx8="http://schemas.microsoft.com/office/drawing/2016/5/14/chartex" xmlns:mc="http://schemas.openxmlformats.org/markup-compatibility/2006" xmlns:aink="http://schemas.microsoft.com/office/drawing/2016/ink" xmlns:am3d="http://schemas.microsoft.com/office/drawing/2017/model3d" xmlns:o="urn:schemas-microsoft-com:office:office" xmlns:r="http://schemas.openxmlformats.org/officeDocument/2006/relationships" xmlns:m="http://schemas.openxmlformats.org/officeDocument/2006/math" xmlns:v="urn:schemas-microsoft-com:vml" xmlns:wp14="http://schemas.microsoft.com/office/word/2010/wordprocessingDrawing" xmlns:wp="http://schemas.openxmlformats.org/drawingml/2006/wordprocessingDrawing" xmlns:w10="urn:schemas-microsoft-com:office:word" xmlns:w="http://schemas.openxmlformats.org/wordprocessingml/2006/main" xmlns:w14="http://schemas.microsoft.com/office/word/2010/wordml" xmlns:w15="http://schemas.microsoft.com/office/word/2012/wordml" xmlns:w16cid="http://schemas.microsoft.com/office/word/2016/wordml/cid" xmlns:w16se="http://schemas.microsoft.com/office/word/2015/wordml/symex" xmlns:wpg="http://schemas.microsoft.com/office/word/2010/wordprocessingGroup" xmlns:wpi="http://schemas.microsoft.com/office/word/2010/wordprocessingInk" xmlns:wne="http://schemas.microsoft.com/office/word/2006/wordml" xmlns:wps="http://schemas.microsoft.com/office/word/2010/wordprocessingShape" mc:Ignorable="w14 w15 w16se w16cid wp14">
   <w:p>
     <w:pPr>
@@ -4329,7 +4352,7 @@
 </w:hdr>
 </file>
 
-<file path=word/header3.xml><?xml version="1.0" encoding="utf-8"?>
+<file path=word/header5.xml><?xml version="1.0" encoding="utf-8"?>
 <w:hdr xmlns:wpc="http://schemas.microsoft.com/office/word/2010/wordprocessingCanvas" xmlns:cx="http://schemas.microsoft.com/office/drawing/2014/chartex" xmlns:cx1="http://schemas.microsoft.com/office/drawing/2015/9/8/chartex" xmlns:cx2="http://schemas.microsoft.com/office/drawing/2015/10/21/chartex" xmlns:cx3="http://schemas.microsoft.com/office/drawing/2016/5/9/chartex" xmlns:cx4="http://schemas.microsoft.com/office/drawing/2016/5/10/chartex" xmlns:cx5="http://schemas.microsoft.com/office/drawing/2016/5/11/chartex" xmlns:cx6="http://schemas.microsoft.com/office/drawing/2016/5/12/chartex" xmlns:cx7="http://schemas.microsoft.com/office/drawing/2016/5/13/chartex" xmlns:cx8="http://schemas.microsoft.com/office/drawing/2016/5/14/chartex" xmlns:mc="http://schemas.openxmlformats.org/markup-compatibility/2006" xmlns:aink="http://schemas.microsoft.com/office/drawing/2016/ink" xmlns:am3d="http://schemas.microsoft.com/office/drawing/2017/model3d" xmlns:o="urn:schemas-microsoft-com:office:office" xmlns:r="http://schemas.openxmlformats.org/officeDocument/2006/relationships" xmlns:m="http://schemas.openxmlformats.org/officeDocument/2006/math" xmlns:v="urn:schemas-microsoft-com:vml" xmlns:wp14="http://schemas.microsoft.com/office/word/2010/wordprocessingDrawing" xmlns:wp="http://schemas.openxmlformats.org/drawingml/2006/wordprocessingDrawing" xmlns:w10="urn:schemas-microsoft-com:office:word" xmlns:w="http://schemas.openxmlformats.org/wordprocessingml/2006/main" xmlns:w14="http://schemas.microsoft.com/office/word/2010/wordml" xmlns:w15="http://schemas.microsoft.com/office/word/2012/wordml" xmlns:w16cid="http://schemas.microsoft.com/office/word/2016/wordml/cid" xmlns:w16se="http://schemas.microsoft.com/office/word/2015/wordml/symex" xmlns:wpg="http://schemas.microsoft.com/office/word/2010/wordprocessingGroup" xmlns:wpi="http://schemas.microsoft.com/office/word/2010/wordprocessingInk" xmlns:wne="http://schemas.microsoft.com/office/word/2006/wordml" xmlns:wps="http://schemas.microsoft.com/office/word/2010/wordprocessingShape" mc:Ignorable="w14 w15 w16se w16cid wp14">
   <w:p>
     <w:pPr>
@@ -4347,75 +4370,9 @@
         <w:szCs w:val="22"/>
       </w:rPr>
     </w:pPr>
-    <w:bookmarkStart w:id="12" w:name="LogoPn"/>
-  </w:p>
-  <w:p>
-    <w:pPr>
-      <w:pStyle w:val="Kopfzeile"/>
-      <w:pBdr>
-        <w:bottom w:val="single" w:sz="4" w:space="1" w:color="auto"/>
-      </w:pBdr>
-      <w:tabs>
-        <w:tab w:val="right" w:pos="9360"/>
-      </w:tabs>
-      <w:ind w:right="-8"/>
-      <w:rPr>
-        <w:color w:val="FF0000"/>
-        <w:sz w:val="22"/>
-        <w:szCs w:val="22"/>
-      </w:rPr>
-    </w:pPr>
-  </w:p>
-  <w:p>
-    <w:pPr>
-      <w:pStyle w:val="Kopfzeile"/>
-      <w:pBdr>
-        <w:bottom w:val="single" w:sz="4" w:space="1" w:color="auto"/>
-      </w:pBdr>
-      <w:tabs>
-        <w:tab w:val="right" w:pos="9360"/>
-      </w:tabs>
-      <w:ind w:right="-8"/>
-      <w:rPr>
-        <w:color w:val="FF0000"/>
-        <w:sz w:val="22"/>
-        <w:szCs w:val="22"/>
-      </w:rPr>
-    </w:pPr>
-  </w:p>
-  <w:p>
-    <w:pPr>
-      <w:pStyle w:val="Kopfzeile"/>
-      <w:pBdr>
-        <w:bottom w:val="single" w:sz="4" w:space="1" w:color="auto"/>
-      </w:pBdr>
-      <w:tabs>
-        <w:tab w:val="right" w:pos="9360"/>
-      </w:tabs>
-      <w:ind w:right="-8"/>
-      <w:rPr>
-        <w:color w:val="FF0000"/>
-        <w:sz w:val="22"/>
-        <w:szCs w:val="22"/>
-      </w:rPr>
-    </w:pPr>
-  </w:p>
-  <w:p>
-    <w:pPr>
-      <w:pStyle w:val="Kopfzeile"/>
-      <w:pBdr>
-        <w:bottom w:val="single" w:sz="4" w:space="1" w:color="auto"/>
-      </w:pBdr>
-      <w:tabs>
-        <w:tab w:val="right" w:pos="9360"/>
-      </w:tabs>
-      <w:ind w:right="-8"/>
-      <w:rPr>
-        <w:color w:val="FF0000"/>
-        <w:sz w:val="22"/>
-        <w:szCs w:val="22"/>
-      </w:rPr>
-    </w:pPr>
+    <w:bookmarkStart w:id="11" w:name="LogoPn"/>
+    <w:bookmarkStart w:id="12" w:name="_GoBack"/>
+    <w:bookmarkEnd w:id="12"/>
   </w:p>
   <w:p>
     <w:pPr>
@@ -4532,7 +4489,7 @@
         </wp:anchor>
       </w:drawing>
     </w:r>
-    <w:bookmarkEnd w:id="12"/>
+    <w:bookmarkEnd w:id="11"/>
   </w:p>
 </w:hdr>
 </file>
@@ -13039,25 +12996,25 @@
 </file>
 
 <file path=customXml/item1.xml><?xml version="1.0" encoding="utf-8"?>
+<officeatwork xmlns="http://schemas.officeatwork.com/Document">eNp7v3u/jUt+cmlual6JnY1PYl56aWJ6qp2RgampjT6ca6MPVwMA6D4SQg==</officeatwork>
+</file>
+
+<file path=customXml/item2.xml><?xml version="1.0" encoding="utf-8"?>
 <officeatwork xmlns="http://schemas.officeatwork.com/MasterProperties">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</officeatwork>
 </file>
 
-<file path=customXml/item2.xml><?xml version="1.0" encoding="utf-8"?>
-<officeatwork xmlns="http://schemas.officeatwork.com/Document">eNp7v3u/jUt+cmlual6JnY1PYl56aWJ6qp2RgampjT6ca6MPVwMA6D4SQg==</officeatwork>
+<file path=customXml/itemProps1.xml><?xml version="1.0" encoding="utf-8"?>
+<ds:datastoreItem xmlns:ds="http://schemas.openxmlformats.org/officeDocument/2006/customXml" ds:itemID="{AD6095CF-531B-4845-B7B1-40A399642733}">
+  <ds:schemaRefs>
+    <ds:schemaRef ds:uri="http://schemas.officeatwork.com/Document"/>
+  </ds:schemaRefs>
+</ds:datastoreItem>
 </file>
 
-<file path=customXml/itemProps1.xml><?xml version="1.0" encoding="utf-8"?>
+<file path=customXml/itemProps2.xml><?xml version="1.0" encoding="utf-8"?>
 <ds:datastoreItem xmlns:ds="http://schemas.openxmlformats.org/officeDocument/2006/customXml" ds:itemID="{E9BA4A48-951F-4E52-AE11-31F4E441CF50}">
   <ds:schemaRefs>
     <ds:schemaRef ds:uri="http://schemas.officeatwork.com/MasterProperties"/>
   </ds:schemaRefs>
 </ds:datastoreItem>
-</file>
-
-<file path=customXml/itemProps2.xml><?xml version="1.0" encoding="utf-8"?>
-<ds:datastoreItem xmlns:ds="http://schemas.openxmlformats.org/officeDocument/2006/customXml" ds:itemID="{AD6095CF-531B-4845-B7B1-40A399642733}">
-  <ds:schemaRefs>
-    <ds:schemaRef ds:uri="http://schemas.officeatwork.com/Document"/>
-  </ds:schemaRefs>
-</ds:datastoreItem>
 </file>
</xml_diff>